<commit_message>
Creation of Errata Document
</commit_message>
<xml_diff>
--- a/2 Proof Reading and Review/CHOK Rit - Errata.docx
+++ b/2 Proof Reading and Review/CHOK Rit - Errata.docx
@@ -327,6 +327,13 @@
                 <w:bCs/>
               </w:rPr>
             </w:pPr>
+            <w:r>
+              <w:rPr>
+                <w:rFonts w:ascii="Times" w:eastAsia="Times" w:hAnsi="Times" w:cs="Times"/>
+                <w:bCs/>
+              </w:rPr>
+              <w:t>23</w:t>
+            </w:r>
           </w:p>
         </w:tc>
         <w:tc>
@@ -341,6 +348,31 @@
                 <w:bCs/>
               </w:rPr>
             </w:pPr>
+            <w:proofErr w:type="spellStart"/>
+            <w:r>
+              <w:rPr>
+                <w:rFonts w:ascii="Times" w:eastAsia="Times" w:hAnsi="Times" w:cs="Times"/>
+                <w:bCs/>
+              </w:rPr>
+              <w:t>Vc</w:t>
+            </w:r>
+            <w:proofErr w:type="spellEnd"/>
+            <w:r>
+              <w:rPr>
+                <w:rFonts w:ascii="Times" w:eastAsia="Times" w:hAnsi="Times" w:cs="Times"/>
+                <w:bCs/>
+              </w:rPr>
+              <w:t xml:space="preserve">, </w:t>
+            </w:r>
+            <w:proofErr w:type="spellStart"/>
+            <w:r>
+              <w:rPr>
+                <w:rFonts w:ascii="Times" w:eastAsia="Times" w:hAnsi="Times" w:cs="Times"/>
+                <w:bCs/>
+              </w:rPr>
+              <w:t>Cb</w:t>
+            </w:r>
+            <w:proofErr w:type="spellEnd"/>
           </w:p>
         </w:tc>
         <w:tc>
@@ -353,6 +385,18 @@
                 <w:noProof/>
               </w:rPr>
             </w:pPr>
+            <w:r>
+              <w:rPr>
+                <w:noProof/>
+              </w:rPr>
+              <w:t xml:space="preserve">Just want to confirm that this is pizz. If yes, I’ll remove that tied note. </w:t>
+            </w:r>
+            <w:r>
+              <w:rPr>
+                <w:noProof/>
+              </w:rPr>
+              <w:t xml:space="preserve">If you want that note to ring out a little let me know and I’ll add a lv tie. </w:t>
+            </w:r>
           </w:p>
         </w:tc>
         <w:tc>
@@ -446,6 +490,13 @@
                 <w:bCs/>
               </w:rPr>
             </w:pPr>
+            <w:r>
+              <w:rPr>
+                <w:rFonts w:ascii="Times" w:eastAsia="Times" w:hAnsi="Times" w:cs="Times"/>
+                <w:bCs/>
+              </w:rPr>
+              <w:t>444-45</w:t>
+            </w:r>
           </w:p>
         </w:tc>
         <w:tc>
@@ -460,6 +511,13 @@
                 <w:bCs/>
               </w:rPr>
             </w:pPr>
+            <w:r>
+              <w:rPr>
+                <w:rFonts w:ascii="Times" w:eastAsia="Times" w:hAnsi="Times" w:cs="Times"/>
+                <w:bCs/>
+              </w:rPr>
+              <w:t>Ob I, eh</w:t>
+            </w:r>
           </w:p>
         </w:tc>
         <w:tc>
@@ -472,6 +530,12 @@
                 <w:noProof/>
               </w:rPr>
             </w:pPr>
+            <w:r>
+              <w:rPr>
+                <w:noProof/>
+              </w:rPr>
+              <w:t>What’s the dynamic here?</w:t>
+            </w:r>
           </w:p>
         </w:tc>
         <w:tc>

</xml_diff>